<commit_message>
Updated design rationale for Req5 and 7
</commit_message>
<xml_diff>
--- a/docs/A2 draft/Individual design files/Design Rationale for R157.docx
+++ b/docs/A2 draft/Individual design files/Design Rationale for R157.docx
@@ -1,6 +1,6 @@
 
 <file path=word/document.xml><?xml version="1.0" encoding="utf-8"?>
-<w:document xmlns:wpc="http://schemas.microsoft.com/office/word/2010/wordprocessingCanvas" xmlns:cx="http://schemas.microsoft.com/office/drawing/2014/chartex" xmlns:cx1="http://schemas.microsoft.com/office/drawing/2015/9/8/chartex" xmlns:cx2="http://schemas.microsoft.com/office/drawing/2015/10/21/chartex" xmlns:cx3="http://schemas.microsoft.com/office/drawing/2016/5/9/chartex" xmlns:cx4="http://schemas.microsoft.com/office/drawing/2016/5/10/chartex" xmlns:cx5="http://schemas.microsoft.com/office/drawing/2016/5/11/chartex" xmlns:cx6="http://schemas.microsoft.com/office/drawing/2016/5/12/chartex" xmlns:cx7="http://schemas.microsoft.com/office/drawing/2016/5/13/chartex" xmlns:cx8="http://schemas.microsoft.com/office/drawing/2016/5/14/chartex" xmlns:mc="http://schemas.openxmlformats.org/markup-compatibility/2006" xmlns:aink="http://schemas.microsoft.com/office/drawing/2016/ink" xmlns:am3d="http://schemas.microsoft.com/office/drawing/2017/model3d" xmlns:o="urn:schemas-microsoft-com:office:office" xmlns:r="http://schemas.openxmlformats.org/officeDocument/2006/relationships" xmlns:m="http://schemas.openxmlformats.org/officeDocument/2006/math" xmlns:v="urn:schemas-microsoft-com:vml" xmlns:wp14="http://schemas.microsoft.com/office/word/2010/wordprocessingDrawing" xmlns:wp="http://schemas.openxmlformats.org/drawingml/2006/wordprocessingDrawing" xmlns:w10="urn:schemas-microsoft-com:office:word" xmlns:w="http://schemas.openxmlformats.org/wordprocessingml/2006/main" xmlns:w14="http://schemas.microsoft.com/office/word/2010/wordml" xmlns:w15="http://schemas.microsoft.com/office/word/2012/wordml" xmlns:w16cex="http://schemas.microsoft.com/office/word/2018/wordml/cex" xmlns:w16cid="http://schemas.microsoft.com/office/word/2016/wordml/cid" xmlns:w16="http://schemas.microsoft.com/office/word/2018/wordml" xmlns:w16sdtdh="http://schemas.microsoft.com/office/word/2020/wordml/sdtdatahash" xmlns:w16se="http://schemas.microsoft.com/office/word/2015/wordml/symex" xmlns:wpg="http://schemas.microsoft.com/office/word/2010/wordprocessingGroup" xmlns:wpi="http://schemas.microsoft.com/office/word/2010/wordprocessingInk" xmlns:wne="http://schemas.microsoft.com/office/word/2006/wordml" xmlns:wps="http://schemas.microsoft.com/office/word/2010/wordprocessingShape" mc:Ignorable="w14 w15 w16se w16cid w16 w16cex w16sdtdh wp14">
+<w:document xmlns:wpc="http://schemas.microsoft.com/office/word/2010/wordprocessingCanvas" xmlns:cx="http://schemas.microsoft.com/office/drawing/2014/chartex" xmlns:cx1="http://schemas.microsoft.com/office/drawing/2015/9/8/chartex" xmlns:cx2="http://schemas.microsoft.com/office/drawing/2015/10/21/chartex" xmlns:cx3="http://schemas.microsoft.com/office/drawing/2016/5/9/chartex" xmlns:cx4="http://schemas.microsoft.com/office/drawing/2016/5/10/chartex" xmlns:cx5="http://schemas.microsoft.com/office/drawing/2016/5/11/chartex" xmlns:cx6="http://schemas.microsoft.com/office/drawing/2016/5/12/chartex" xmlns:cx7="http://schemas.microsoft.com/office/drawing/2016/5/13/chartex" xmlns:cx8="http://schemas.microsoft.com/office/drawing/2016/5/14/chartex" xmlns:mc="http://schemas.openxmlformats.org/markup-compatibility/2006" xmlns:aink="http://schemas.microsoft.com/office/drawing/2016/ink" xmlns:am3d="http://schemas.microsoft.com/office/drawing/2017/model3d" xmlns:o="urn:schemas-microsoft-com:office:office" xmlns:oel="http://schemas.microsoft.com/office/2019/extlst" xmlns:r="http://schemas.openxmlformats.org/officeDocument/2006/relationships" xmlns:m="http://schemas.openxmlformats.org/officeDocument/2006/math" xmlns:v="urn:schemas-microsoft-com:vml" xmlns:wp14="http://schemas.microsoft.com/office/word/2010/wordprocessingDrawing" xmlns:wp="http://schemas.openxmlformats.org/drawingml/2006/wordprocessingDrawing" xmlns:w10="urn:schemas-microsoft-com:office:word" xmlns:w="http://schemas.openxmlformats.org/wordprocessingml/2006/main" xmlns:w14="http://schemas.microsoft.com/office/word/2010/wordml" xmlns:w15="http://schemas.microsoft.com/office/word/2012/wordml" xmlns:w16cex="http://schemas.microsoft.com/office/word/2018/wordml/cex" xmlns:w16cid="http://schemas.microsoft.com/office/word/2016/wordml/cid" xmlns:w16="http://schemas.microsoft.com/office/word/2018/wordml" xmlns:w16sdtdh="http://schemas.microsoft.com/office/word/2020/wordml/sdtdatahash" xmlns:w16se="http://schemas.microsoft.com/office/word/2015/wordml/symex" xmlns:wpg="http://schemas.microsoft.com/office/word/2010/wordprocessingGroup" xmlns:wpi="http://schemas.microsoft.com/office/word/2010/wordprocessingInk" xmlns:wne="http://schemas.microsoft.com/office/word/2006/wordml" xmlns:wps="http://schemas.microsoft.com/office/word/2010/wordprocessingShape" mc:Ignorable="w14 w15 w16se w16cid w16 w16cex w16sdtdh wp14">
   <w:body>
     <w:p>
       <w:pPr>
@@ -67,15 +67,7 @@
     </w:p>
     <w:p>
       <w:r>
-        <w:t xml:space="preserve">This enables the efficient creation of multiple different sub-classes of tree, namely the sprout, </w:t>
-      </w:r>
-      <w:proofErr w:type="gramStart"/>
-      <w:r>
-        <w:t>sapling</w:t>
-      </w:r>
-      <w:proofErr w:type="gramEnd"/>
-      <w:r>
-        <w:t xml:space="preserve"> and mature trees. Their common/shared attributes and functionality can be inherited from the base Tree class, which supports the Don’t Repeat Yourself (DRY) principle and reduces redundancy.</w:t>
+        <w:t>This enables the efficient creation of multiple different sub-classes of tree, namely the sprout, sapling and mature trees. Their common/shared attributes and functionality can be inherited from the base Tree class, which supports the Don’t Repeat Yourself (DRY) principle and reduces redundancy.</w:t>
       </w:r>
     </w:p>
     <w:p/>
@@ -229,15 +221,7 @@
     </w:p>
     <w:p>
       <w:r>
-        <w:t xml:space="preserve">We decided that we will track the actors’ locations by moving the actor objects between different locations. This will include storing them in sub-types of locations, such as trees, </w:t>
-      </w:r>
-      <w:proofErr w:type="gramStart"/>
-      <w:r>
-        <w:t>dirt</w:t>
-      </w:r>
-      <w:proofErr w:type="gramEnd"/>
-      <w:r>
-        <w:t xml:space="preserve"> and floors. This will enable easy movement between locations, as well as helping provide the functionalities of stopping trees from spawning new actors when an actor is already standing on them.</w:t>
+        <w:t>We decided that we will track the actors’ locations by moving the actor objects between different locations. This will include storing them in sub-types of locations, such as trees, dirt and floors. This will enable easy movement between locations, as well as helping provide the functionalities of stopping trees from spawning new actors when an actor is already standing on them.</w:t>
       </w:r>
     </w:p>
     <w:p>
@@ -303,6 +287,30 @@
         <w:t>Toad is a friendly NPC actor who can be interacted with by Mario. He can speak to Mario, or trade with him.</w:t>
       </w:r>
     </w:p>
+    <w:p>
+      <w:r>
+        <w:t>We have implemented him as a child of the abstract class actor.</w:t>
+      </w:r>
+      <w:r>
+        <w:t xml:space="preserve"> This allows him to inherit some of the similar characteristics and methods like </w:t>
+      </w:r>
+      <w:proofErr w:type="spellStart"/>
+      <w:r>
+        <w:t>playTurn</w:t>
+      </w:r>
+      <w:proofErr w:type="spellEnd"/>
+      <w:r>
+        <w:t xml:space="preserve"> and </w:t>
+      </w:r>
+      <w:proofErr w:type="spellStart"/>
+      <w:r>
+        <w:t>allowableActions</w:t>
+      </w:r>
+      <w:proofErr w:type="spellEnd"/>
+      <w:r>
+        <w:t>. This allows toad to have actions that can be performed on him like speaking and buying.</w:t>
+      </w:r>
+    </w:p>
     <w:p/>
     <w:p>
       <w:pPr>
@@ -314,7 +322,7 @@
     </w:p>
     <w:p>
       <w:r>
-        <w:t>Giving Toad the interactions of speaking and trading</w:t>
+        <w:t>Giving Toad the interactions of trading</w:t>
       </w:r>
     </w:p>
     <w:p>
@@ -327,101 +335,44 @@
     </w:p>
     <w:p>
       <w:r>
-        <w:t xml:space="preserve">Toad is given 2 actions, speaking with Mario or trading with Mario. These actions are their own classes, but are extended by the </w:t>
+        <w:t xml:space="preserve">We have created a </w:t>
       </w:r>
       <w:proofErr w:type="spellStart"/>
       <w:r>
-        <w:t>ToadAction</w:t>
+        <w:t>BuyAction</w:t>
       </w:r>
       <w:proofErr w:type="spellEnd"/>
       <w:r>
-        <w:t xml:space="preserve"> class, which will include the shared attributes and functionality that all of Toad’s actions need. This supports the Don’t Repeat Yourself (DRY) principle as we are using inheritance and abstract classes to reduce the redundancy of code, as well as the Open-Closed Principle from SOLID principles, as future actions can easily be implemented by extending from the parent class </w:t>
+        <w:t xml:space="preserve"> method. These are added to Toad’s </w:t>
       </w:r>
       <w:proofErr w:type="spellStart"/>
       <w:r>
-        <w:t>ToadAction</w:t>
+        <w:t>allowableActions</w:t>
       </w:r>
       <w:proofErr w:type="spellEnd"/>
       <w:r>
-        <w:t>.</w:t>
-      </w:r>
-    </w:p>
-    <w:p/>
-    <w:p>
-      <w:pPr>
-        <w:pStyle w:val="Heading2"/>
-      </w:pPr>
-      <w:r>
-        <w:t>Choice</w:t>
-      </w:r>
-    </w:p>
-    <w:p>
-      <w:r>
-        <w:t xml:space="preserve">The Trade </w:t>
-      </w:r>
-      <w:proofErr w:type="gramStart"/>
-      <w:r>
-        <w:t>function</w:t>
-      </w:r>
-      <w:proofErr w:type="gramEnd"/>
-    </w:p>
-    <w:p>
-      <w:pPr>
-        <w:pStyle w:val="Heading2"/>
-      </w:pPr>
-      <w:r>
-        <w:t>Justification</w:t>
-      </w:r>
-    </w:p>
-    <w:p>
-      <w:r>
-        <w:t xml:space="preserve">The trade function allows the player to trade coins to Toad, in exchange for a useful item. This is done by checking and subtracting an </w:t>
-      </w:r>
-      <w:proofErr w:type="gramStart"/>
-      <w:r>
-        <w:t>amount</w:t>
-      </w:r>
-      <w:proofErr w:type="gramEnd"/>
-      <w:r>
-        <w:t xml:space="preserve"> of coins from Mario’s wallet, and moving the item from Toad’s inventory to Mario’s or instantly using it. </w:t>
-      </w:r>
-    </w:p>
-    <w:p/>
-    <w:p>
-      <w:pPr>
-        <w:pStyle w:val="Heading2"/>
-      </w:pPr>
-      <w:r>
-        <w:t>Choice</w:t>
-      </w:r>
-    </w:p>
-    <w:p>
-      <w:r>
-        <w:t>Movement and storage of Items</w:t>
-      </w:r>
-    </w:p>
-    <w:p>
-      <w:pPr>
-        <w:pStyle w:val="Heading2"/>
-      </w:pPr>
-      <w:r>
-        <w:t>Justification</w:t>
-      </w:r>
-    </w:p>
-    <w:p>
-      <w:r>
-        <w:t xml:space="preserve">Items can be stored in Toad’s inventory, or Mario’s inventory when traded for, or can be randomly found on the ground. Items can be moved between </w:t>
-      </w:r>
-      <w:proofErr w:type="gramStart"/>
-      <w:r>
-        <w:t>these 3 storage</w:t>
-      </w:r>
-      <w:proofErr w:type="gramEnd"/>
-      <w:r>
-        <w:t xml:space="preserve"> locations, and can be used by the player when in Mario’s inventory.</w:t>
-      </w:r>
-    </w:p>
-    <w:p/>
+        <w:t xml:space="preserve"> so that the player can perform these actions when they are nearby. The </w:t>
+      </w:r>
+      <w:proofErr w:type="spellStart"/>
+      <w:r>
+        <w:t>BuyAction</w:t>
+      </w:r>
+      <w:proofErr w:type="spellEnd"/>
+      <w:r>
+        <w:t xml:space="preserve"> checks the player’s wallet to see if there are enough funds and if so, adds the item to be bought into the inventory and subtracts the relevant funds.</w:t>
+      </w:r>
+      <w:r>
+        <w:t xml:space="preserve"> We add a new </w:t>
+      </w:r>
+      <w:proofErr w:type="spellStart"/>
+      <w:r>
+        <w:t>buyaction</w:t>
+      </w:r>
+      <w:proofErr w:type="spellEnd"/>
+      <w:r>
+        <w:t xml:space="preserve"> method for each item toad is selling.</w:t>
+      </w:r>
+    </w:p>
     <w:p>
       <w:pPr>
         <w:pStyle w:val="Heading2"/>
@@ -552,6 +503,48 @@
         <w:t>Remove all coins on the ground (Super Mushrooms and Power Stars may stay).</w:t>
       </w:r>
     </w:p>
+    <w:p>
+      <w:pPr>
+        <w:pStyle w:val="Heading2"/>
+      </w:pPr>
+      <w:r>
+        <w:t>Choice</w:t>
+      </w:r>
+    </w:p>
+    <w:p>
+      <w:proofErr w:type="spellStart"/>
+      <w:r>
+        <w:t>ResetManager</w:t>
+      </w:r>
+      <w:proofErr w:type="spellEnd"/>
+      <w:r>
+        <w:t xml:space="preserve"> class</w:t>
+      </w:r>
+    </w:p>
+    <w:p>
+      <w:pPr>
+        <w:pStyle w:val="Heading2"/>
+      </w:pPr>
+      <w:r>
+        <w:t>Justification</w:t>
+      </w:r>
+    </w:p>
+    <w:p>
+      <w:r>
+        <w:t>This class pretty much runs the whole reset.</w:t>
+      </w:r>
+      <w:r>
+        <w:t xml:space="preserve"> Objects are added to the resettable list and then once the game is reset, we loop through each object and call the </w:t>
+      </w:r>
+      <w:proofErr w:type="spellStart"/>
+      <w:r>
+        <w:t>resetinstance</w:t>
+      </w:r>
+      <w:proofErr w:type="spellEnd"/>
+      <w:r>
+        <w:t xml:space="preserve"> method. This then runs all the necessary code to reset the game.</w:t>
+      </w:r>
+    </w:p>
     <w:p/>
     <w:p>
       <w:pPr>
@@ -562,13 +555,143 @@
       </w:r>
     </w:p>
     <w:p>
+      <w:r>
+        <w:t>Resettable interface</w:t>
+      </w:r>
+    </w:p>
+    <w:p>
+      <w:pPr>
+        <w:pStyle w:val="Heading2"/>
+      </w:pPr>
+      <w:r>
+        <w:t>Justification</w:t>
+      </w:r>
+    </w:p>
+    <w:p>
+      <w:r>
+        <w:t xml:space="preserve">This resettable interface is used so that objects that need to be reset can be. They </w:t>
+      </w:r>
+      <w:r>
+        <w:t xml:space="preserve">all implement the interface and when instantiated, are added to the resettable list of objects. </w:t>
+      </w:r>
+      <w:r>
+        <w:t>That is ultimately the interface.</w:t>
+      </w:r>
+    </w:p>
+    <w:p>
+      <w:pPr>
+        <w:pStyle w:val="Heading2"/>
+      </w:pPr>
+      <w:r>
+        <w:t>Choice</w:t>
+      </w:r>
+    </w:p>
+    <w:p>
+      <w:r>
+        <w:t>Removing trees</w:t>
+      </w:r>
+    </w:p>
+    <w:p>
+      <w:pPr>
+        <w:pStyle w:val="Heading2"/>
+      </w:pPr>
+      <w:r>
+        <w:t>Justification</w:t>
+      </w:r>
+    </w:p>
+    <w:p>
+      <w:r>
+        <w:t>When the reset is called, all trees have a 50% chance to be converted back to dirt. This includes any sub-class of the Tree abstract class, namely sprouts, saplings, or mature trees.</w:t>
+      </w:r>
+      <w:r>
+        <w:t xml:space="preserve"> This is done by getting a random double between 0 and 1. If it is less than or equal to 0.5, we set the ground to dirt, removing the tree. </w:t>
+      </w:r>
+      <w:proofErr w:type="gramStart"/>
+      <w:r>
+        <w:t>Otherwise</w:t>
+      </w:r>
+      <w:proofErr w:type="gramEnd"/>
+      <w:r>
+        <w:t xml:space="preserve"> the tree is kept.</w:t>
+      </w:r>
+    </w:p>
+    <w:p/>
+    <w:p>
+      <w:pPr>
+        <w:pStyle w:val="Heading2"/>
+      </w:pPr>
+      <w:r>
+        <w:t>Choice</w:t>
+      </w:r>
+    </w:p>
+    <w:p>
+      <w:r>
+        <w:t>Removing coins and killing enemies</w:t>
+      </w:r>
+    </w:p>
+    <w:p>
+      <w:pPr>
+        <w:pStyle w:val="Heading2"/>
+      </w:pPr>
+      <w:r>
+        <w:t>Justification</w:t>
+      </w:r>
+    </w:p>
+    <w:p>
+      <w:r>
+        <w:t>These are done with quite standard implementation. Any coins on the map when reset is called are removed</w:t>
+      </w:r>
+      <w:r>
+        <w:t xml:space="preserve"> by accessing the locations </w:t>
+      </w:r>
       <w:proofErr w:type="spellStart"/>
-      <w:r>
-        <w:t>ResetManager</w:t>
+      <w:proofErr w:type="gramStart"/>
+      <w:r>
+        <w:t>removeItem</w:t>
       </w:r>
       <w:proofErr w:type="spellEnd"/>
       <w:r>
-        <w:t xml:space="preserve"> class</w:t>
+        <w:t>(</w:t>
+      </w:r>
+      <w:proofErr w:type="gramEnd"/>
+      <w:r>
+        <w:t>) method.</w:t>
+      </w:r>
+      <w:r>
+        <w:t xml:space="preserve">. The player’s </w:t>
+      </w:r>
+      <w:proofErr w:type="gramStart"/>
+      <w:r>
+        <w:t>coins</w:t>
+      </w:r>
+      <w:proofErr w:type="gramEnd"/>
+      <w:r>
+        <w:t xml:space="preserve"> however, are maintained. Any enemies on the map are instantly killed/removed</w:t>
+      </w:r>
+      <w:r>
+        <w:t xml:space="preserve"> by using the </w:t>
+      </w:r>
+      <w:proofErr w:type="spellStart"/>
+      <w:r>
+        <w:t>removeActor</w:t>
+      </w:r>
+      <w:proofErr w:type="spellEnd"/>
+      <w:r>
+        <w:t xml:space="preserve"> method on the location.</w:t>
+      </w:r>
+    </w:p>
+    <w:p/>
+    <w:p>
+      <w:pPr>
+        <w:pStyle w:val="Heading2"/>
+      </w:pPr>
+      <w:r>
+        <w:t>Choice</w:t>
+      </w:r>
+    </w:p>
+    <w:p>
+      <w:r>
+        <w:t>Changing player health and status</w:t>
       </w:r>
     </w:p>
     <w:p>
@@ -581,132 +704,30 @@
     </w:p>
     <w:p>
       <w:r>
-        <w:t>This class is the core class that upon being called, resets the various parts of the game. This class will call methods that access data from all across the system to reset them as needed.</w:t>
-      </w:r>
-    </w:p>
-    <w:p/>
-    <w:p>
-      <w:pPr>
-        <w:pStyle w:val="Heading2"/>
-      </w:pPr>
-      <w:r>
-        <w:t>Choice</w:t>
-      </w:r>
-    </w:p>
-    <w:p>
-      <w:r>
-        <w:t>Resettable interface</w:t>
-      </w:r>
-    </w:p>
-    <w:p>
-      <w:pPr>
-        <w:pStyle w:val="Heading2"/>
-      </w:pPr>
-      <w:r>
-        <w:t>Justification</w:t>
-      </w:r>
-    </w:p>
-    <w:p>
-      <w:r>
-        <w:t>This class is used in order to track whether the game has already been reset or not. If the game has been reset before, it cannot be reset again.</w:t>
-      </w:r>
-    </w:p>
-    <w:p/>
-    <w:p>
-      <w:pPr>
-        <w:pStyle w:val="Heading2"/>
-      </w:pPr>
-      <w:r>
-        <w:t>Choice</w:t>
-      </w:r>
-    </w:p>
-    <w:p>
-      <w:r>
-        <w:t>Removing trees</w:t>
-      </w:r>
-    </w:p>
-    <w:p>
-      <w:pPr>
-        <w:pStyle w:val="Heading2"/>
-      </w:pPr>
-      <w:r>
-        <w:t>Justification</w:t>
-      </w:r>
-    </w:p>
-    <w:p>
-      <w:r>
-        <w:t>When the reset is called, all trees have a 50% chance to be converted back to dirt. This includes any sub-class of the Tree abstract class, namely sprouts, saplings, or mature trees.</w:t>
-      </w:r>
-    </w:p>
-    <w:p/>
-    <w:p>
-      <w:pPr>
-        <w:pStyle w:val="Heading2"/>
-      </w:pPr>
-      <w:r>
-        <w:t>Choice</w:t>
-      </w:r>
-    </w:p>
-    <w:p>
-      <w:r>
-        <w:t>Removing coins and killing enemies</w:t>
-      </w:r>
-    </w:p>
-    <w:p>
-      <w:pPr>
-        <w:pStyle w:val="Heading2"/>
-      </w:pPr>
-      <w:r>
-        <w:t>Justification</w:t>
-      </w:r>
-    </w:p>
-    <w:p>
-      <w:r>
-        <w:t xml:space="preserve">These are done with quite standard implementation. Any coins on the map when reset is called are removed. The player’s </w:t>
-      </w:r>
+        <w:t>When reset is called, the player’s current health should be reset to its maximum value. This may differ from the starting value, if the player has increased their maximum health through items such as the Super Mushroom. Any Status effects on the player at the time of reset, should also be cleared. This includes buffs from the Power Star, or Super Mushroom.</w:t>
+      </w:r>
+    </w:p>
+    <w:p>
+      <w:r>
+        <w:t>This is completed by using the set hp method in Player to update the player’s health to the maximum.</w:t>
+      </w:r>
+    </w:p>
+    <w:p>
+      <w:r>
+        <w:t xml:space="preserve">We then call </w:t>
+      </w:r>
+      <w:proofErr w:type="spellStart"/>
       <w:proofErr w:type="gramStart"/>
       <w:r>
-        <w:t>coins</w:t>
+        <w:t>removeCapability</w:t>
+      </w:r>
+      <w:proofErr w:type="spellEnd"/>
+      <w:r>
+        <w:t>(</w:t>
       </w:r>
       <w:proofErr w:type="gramEnd"/>
       <w:r>
-        <w:t xml:space="preserve"> however, are maintained. Any enemies on the map are instantly killed/removed.</w:t>
-      </w:r>
-    </w:p>
-    <w:p/>
-    <w:p>
-      <w:pPr>
-        <w:pStyle w:val="Heading2"/>
-      </w:pPr>
-      <w:r>
-        <w:lastRenderedPageBreak/>
-        <w:t>Choice</w:t>
-      </w:r>
-    </w:p>
-    <w:p>
-      <w:r>
-        <w:t>Changing player health and status</w:t>
-      </w:r>
-    </w:p>
-    <w:p>
-      <w:pPr>
-        <w:pStyle w:val="Heading2"/>
-      </w:pPr>
-      <w:r>
-        <w:t>Justification</w:t>
-      </w:r>
-    </w:p>
-    <w:p>
-      <w:r>
-        <w:t xml:space="preserve">When reset is called, the player’s current health should be reset to its maximum value. This may differ from the starting </w:t>
-      </w:r>
-      <w:proofErr w:type="gramStart"/>
-      <w:r>
-        <w:t>value, if</w:t>
-      </w:r>
-      <w:proofErr w:type="gramEnd"/>
-      <w:r>
-        <w:t xml:space="preserve"> the player has increased their maximum health through items such as the Super Mushroom. Any Status effects on the player at the time of reset, should also be cleared. This includes buffs from the Power Star, or Super Mushroom.</w:t>
+        <w:t>) to remove all buffs the player has been granted by from the super mushrooms and power stars.</w:t>
       </w:r>
     </w:p>
     <w:p/>
@@ -721,7 +742,7 @@
 </file>
 
 <file path=word/numbering.xml><?xml version="1.0" encoding="utf-8"?>
-<w:numbering xmlns:wpc="http://schemas.microsoft.com/office/word/2010/wordprocessingCanvas" xmlns:cx="http://schemas.microsoft.com/office/drawing/2014/chartex" xmlns:cx1="http://schemas.microsoft.com/office/drawing/2015/9/8/chartex" xmlns:cx2="http://schemas.microsoft.com/office/drawing/2015/10/21/chartex" xmlns:cx3="http://schemas.microsoft.com/office/drawing/2016/5/9/chartex" xmlns:cx4="http://schemas.microsoft.com/office/drawing/2016/5/10/chartex" xmlns:cx5="http://schemas.microsoft.com/office/drawing/2016/5/11/chartex" xmlns:cx6="http://schemas.microsoft.com/office/drawing/2016/5/12/chartex" xmlns:cx7="http://schemas.microsoft.com/office/drawing/2016/5/13/chartex" xmlns:cx8="http://schemas.microsoft.com/office/drawing/2016/5/14/chartex" xmlns:mc="http://schemas.openxmlformats.org/markup-compatibility/2006" xmlns:aink="http://schemas.microsoft.com/office/drawing/2016/ink" xmlns:am3d="http://schemas.microsoft.com/office/drawing/2017/model3d" xmlns:o="urn:schemas-microsoft-com:office:office" xmlns:r="http://schemas.openxmlformats.org/officeDocument/2006/relationships" xmlns:m="http://schemas.openxmlformats.org/officeDocument/2006/math" xmlns:v="urn:schemas-microsoft-com:vml" xmlns:wp14="http://schemas.microsoft.com/office/word/2010/wordprocessingDrawing" xmlns:wp="http://schemas.openxmlformats.org/drawingml/2006/wordprocessingDrawing" xmlns:w10="urn:schemas-microsoft-com:office:word" xmlns:w="http://schemas.openxmlformats.org/wordprocessingml/2006/main" xmlns:w14="http://schemas.microsoft.com/office/word/2010/wordml" xmlns:w15="http://schemas.microsoft.com/office/word/2012/wordml" xmlns:w16cex="http://schemas.microsoft.com/office/word/2018/wordml/cex" xmlns:w16cid="http://schemas.microsoft.com/office/word/2016/wordml/cid" xmlns:w16="http://schemas.microsoft.com/office/word/2018/wordml" xmlns:w16sdtdh="http://schemas.microsoft.com/office/word/2020/wordml/sdtdatahash" xmlns:w16se="http://schemas.microsoft.com/office/word/2015/wordml/symex" xmlns:wpg="http://schemas.microsoft.com/office/word/2010/wordprocessingGroup" xmlns:wpi="http://schemas.microsoft.com/office/word/2010/wordprocessingInk" xmlns:wne="http://schemas.microsoft.com/office/word/2006/wordml" xmlns:wps="http://schemas.microsoft.com/office/word/2010/wordprocessingShape" mc:Ignorable="w14 w15 w16se w16cid w16 w16cex w16sdtdh wp14">
+<w:numbering xmlns:wpc="http://schemas.microsoft.com/office/word/2010/wordprocessingCanvas" xmlns:cx="http://schemas.microsoft.com/office/drawing/2014/chartex" xmlns:cx1="http://schemas.microsoft.com/office/drawing/2015/9/8/chartex" xmlns:cx2="http://schemas.microsoft.com/office/drawing/2015/10/21/chartex" xmlns:cx3="http://schemas.microsoft.com/office/drawing/2016/5/9/chartex" xmlns:cx4="http://schemas.microsoft.com/office/drawing/2016/5/10/chartex" xmlns:cx5="http://schemas.microsoft.com/office/drawing/2016/5/11/chartex" xmlns:cx6="http://schemas.microsoft.com/office/drawing/2016/5/12/chartex" xmlns:cx7="http://schemas.microsoft.com/office/drawing/2016/5/13/chartex" xmlns:cx8="http://schemas.microsoft.com/office/drawing/2016/5/14/chartex" xmlns:mc="http://schemas.openxmlformats.org/markup-compatibility/2006" xmlns:aink="http://schemas.microsoft.com/office/drawing/2016/ink" xmlns:am3d="http://schemas.microsoft.com/office/drawing/2017/model3d" xmlns:o="urn:schemas-microsoft-com:office:office" xmlns:oel="http://schemas.microsoft.com/office/2019/extlst" xmlns:r="http://schemas.openxmlformats.org/officeDocument/2006/relationships" xmlns:m="http://schemas.openxmlformats.org/officeDocument/2006/math" xmlns:v="urn:schemas-microsoft-com:vml" xmlns:wp14="http://schemas.microsoft.com/office/word/2010/wordprocessingDrawing" xmlns:wp="http://schemas.openxmlformats.org/drawingml/2006/wordprocessingDrawing" xmlns:w10="urn:schemas-microsoft-com:office:word" xmlns:w="http://schemas.openxmlformats.org/wordprocessingml/2006/main" xmlns:w14="http://schemas.microsoft.com/office/word/2010/wordml" xmlns:w15="http://schemas.microsoft.com/office/word/2012/wordml" xmlns:w16cex="http://schemas.microsoft.com/office/word/2018/wordml/cex" xmlns:w16cid="http://schemas.microsoft.com/office/word/2016/wordml/cid" xmlns:w16="http://schemas.microsoft.com/office/word/2018/wordml" xmlns:w16sdtdh="http://schemas.microsoft.com/office/word/2020/wordml/sdtdatahash" xmlns:w16se="http://schemas.microsoft.com/office/word/2015/wordml/symex" xmlns:wpg="http://schemas.microsoft.com/office/word/2010/wordprocessingGroup" xmlns:wpi="http://schemas.microsoft.com/office/word/2010/wordprocessingInk" xmlns:wne="http://schemas.microsoft.com/office/word/2006/wordml" xmlns:wps="http://schemas.microsoft.com/office/word/2010/wordprocessingShape" mc:Ignorable="w14 w15 w16se w16cid w16 w16cex w16sdtdh wp14">
   <w:abstractNum w:abstractNumId="0" w15:restartNumberingAfterBreak="0">
     <w:nsid w:val="10B47410"/>
     <w:multiLevelType w:val="hybridMultilevel"/>

</xml_diff>

<commit_message>
Req 1 design rationale and UML updated for assignment 2.
</commit_message>
<xml_diff>
--- a/docs/A2 draft/Individual design files/Design Rationale for R157.docx
+++ b/docs/A2 draft/Individual design files/Design Rationale for R157.docx
@@ -1,6 +1,6 @@
 
 <file path=word/document.xml><?xml version="1.0" encoding="utf-8"?>
-<w:document xmlns:wpc="http://schemas.microsoft.com/office/word/2010/wordprocessingCanvas" xmlns:cx="http://schemas.microsoft.com/office/drawing/2014/chartex" xmlns:cx1="http://schemas.microsoft.com/office/drawing/2015/9/8/chartex" xmlns:cx2="http://schemas.microsoft.com/office/drawing/2015/10/21/chartex" xmlns:cx3="http://schemas.microsoft.com/office/drawing/2016/5/9/chartex" xmlns:cx4="http://schemas.microsoft.com/office/drawing/2016/5/10/chartex" xmlns:cx5="http://schemas.microsoft.com/office/drawing/2016/5/11/chartex" xmlns:cx6="http://schemas.microsoft.com/office/drawing/2016/5/12/chartex" xmlns:cx7="http://schemas.microsoft.com/office/drawing/2016/5/13/chartex" xmlns:cx8="http://schemas.microsoft.com/office/drawing/2016/5/14/chartex" xmlns:mc="http://schemas.openxmlformats.org/markup-compatibility/2006" xmlns:aink="http://schemas.microsoft.com/office/drawing/2016/ink" xmlns:am3d="http://schemas.microsoft.com/office/drawing/2017/model3d" xmlns:o="urn:schemas-microsoft-com:office:office" xmlns:oel="http://schemas.microsoft.com/office/2019/extlst" xmlns:r="http://schemas.openxmlformats.org/officeDocument/2006/relationships" xmlns:m="http://schemas.openxmlformats.org/officeDocument/2006/math" xmlns:v="urn:schemas-microsoft-com:vml" xmlns:wp14="http://schemas.microsoft.com/office/word/2010/wordprocessingDrawing" xmlns:wp="http://schemas.openxmlformats.org/drawingml/2006/wordprocessingDrawing" xmlns:w10="urn:schemas-microsoft-com:office:word" xmlns:w="http://schemas.openxmlformats.org/wordprocessingml/2006/main" xmlns:w14="http://schemas.microsoft.com/office/word/2010/wordml" xmlns:w15="http://schemas.microsoft.com/office/word/2012/wordml" xmlns:w16cex="http://schemas.microsoft.com/office/word/2018/wordml/cex" xmlns:w16cid="http://schemas.microsoft.com/office/word/2016/wordml/cid" xmlns:w16="http://schemas.microsoft.com/office/word/2018/wordml" xmlns:w16sdtdh="http://schemas.microsoft.com/office/word/2020/wordml/sdtdatahash" xmlns:w16se="http://schemas.microsoft.com/office/word/2015/wordml/symex" xmlns:wpg="http://schemas.microsoft.com/office/word/2010/wordprocessingGroup" xmlns:wpi="http://schemas.microsoft.com/office/word/2010/wordprocessingInk" xmlns:wne="http://schemas.microsoft.com/office/word/2006/wordml" xmlns:wps="http://schemas.microsoft.com/office/word/2010/wordprocessingShape" mc:Ignorable="w14 w15 w16se w16cid w16 w16cex w16sdtdh wp14">
+<w:document xmlns:wpc="http://schemas.microsoft.com/office/word/2010/wordprocessingCanvas" xmlns:cx="http://schemas.microsoft.com/office/drawing/2014/chartex" xmlns:cx1="http://schemas.microsoft.com/office/drawing/2015/9/8/chartex" xmlns:cx2="http://schemas.microsoft.com/office/drawing/2015/10/21/chartex" xmlns:cx3="http://schemas.microsoft.com/office/drawing/2016/5/9/chartex" xmlns:cx4="http://schemas.microsoft.com/office/drawing/2016/5/10/chartex" xmlns:cx5="http://schemas.microsoft.com/office/drawing/2016/5/11/chartex" xmlns:cx6="http://schemas.microsoft.com/office/drawing/2016/5/12/chartex" xmlns:cx7="http://schemas.microsoft.com/office/drawing/2016/5/13/chartex" xmlns:cx8="http://schemas.microsoft.com/office/drawing/2016/5/14/chartex" xmlns:mc="http://schemas.openxmlformats.org/markup-compatibility/2006" xmlns:aink="http://schemas.microsoft.com/office/drawing/2016/ink" xmlns:am3d="http://schemas.microsoft.com/office/drawing/2017/model3d" xmlns:o="urn:schemas-microsoft-com:office:office" xmlns:r="http://schemas.openxmlformats.org/officeDocument/2006/relationships" xmlns:m="http://schemas.openxmlformats.org/officeDocument/2006/math" xmlns:v="urn:schemas-microsoft-com:vml" xmlns:wp14="http://schemas.microsoft.com/office/word/2010/wordprocessingDrawing" xmlns:wp="http://schemas.openxmlformats.org/drawingml/2006/wordprocessingDrawing" xmlns:w10="urn:schemas-microsoft-com:office:word" xmlns:w="http://schemas.openxmlformats.org/wordprocessingml/2006/main" xmlns:w14="http://schemas.microsoft.com/office/word/2010/wordml" xmlns:w15="http://schemas.microsoft.com/office/word/2012/wordml" xmlns:w16cex="http://schemas.microsoft.com/office/word/2018/wordml/cex" xmlns:w16cid="http://schemas.microsoft.com/office/word/2016/wordml/cid" xmlns:w16="http://schemas.microsoft.com/office/word/2018/wordml" xmlns:w16sdtdh="http://schemas.microsoft.com/office/word/2020/wordml/sdtdatahash" xmlns:w16se="http://schemas.microsoft.com/office/word/2015/wordml/symex" xmlns:wpg="http://schemas.microsoft.com/office/word/2010/wordprocessingGroup" xmlns:wpi="http://schemas.microsoft.com/office/word/2010/wordprocessingInk" xmlns:wne="http://schemas.microsoft.com/office/word/2006/wordml" xmlns:wps="http://schemas.microsoft.com/office/word/2010/wordprocessingShape" mc:Ignorable="w14 w15 w16se w16cid w16 w16cex w16sdtdh wp14">
   <w:body>
     <w:p>
       <w:pPr>
@@ -24,7 +24,22 @@
         <w:t xml:space="preserve">This system controls the trees and their actions. We have 3 types of trees: sprouts, saplings, and matures. </w:t>
       </w:r>
       <w:r>
-        <w:t xml:space="preserve">Their core action is growing: the sprout is able to grow into a sapling after 10 turns, and the saplings are able to grow into matures after 10 turns. The matures also spread a new sprout every 5 turns, but also has a 20% chance to wither and die each turn, turning into dirt. Additionally, the sprouts are able to spawn </w:t>
+        <w:t>One of t</w:t>
+      </w:r>
+      <w:r>
+        <w:t>heir core action</w:t>
+      </w:r>
+      <w:r>
+        <w:t>s</w:t>
+      </w:r>
+      <w:r>
+        <w:t xml:space="preserve"> is growing: the sprout is able to grow into a sapling after 10 turns, and the saplings are able to grow into matures after 10 turns. The matures also spread a new sprout every 5 turns, but also has a 20% chance to wither and die each turn, turning into dirt. </w:t>
+      </w:r>
+      <w:r>
+        <w:t>Their other core action is spawning</w:t>
+      </w:r>
+      <w:r>
+        <w:t xml:space="preserve">, the sprouts are able to spawn </w:t>
       </w:r>
       <w:proofErr w:type="spellStart"/>
       <w:r>
@@ -208,7 +223,16 @@
     </w:p>
     <w:p>
       <w:r>
-        <w:t>Actors will be stored in locations</w:t>
+        <w:t xml:space="preserve">Actors </w:t>
+      </w:r>
+      <w:r>
+        <w:t xml:space="preserve">are not </w:t>
+      </w:r>
+      <w:r>
+        <w:t>stored in locations</w:t>
+      </w:r>
+      <w:r>
+        <w:t xml:space="preserve"> (as initially planned)</w:t>
       </w:r>
     </w:p>
     <w:p>
@@ -221,7 +245,27 @@
     </w:p>
     <w:p>
       <w:r>
-        <w:t>We decided that we will track the actors’ locations by moving the actor objects between different locations. This will include storing them in sub-types of locations, such as trees, dirt and floors. This will enable easy movement between locations, as well as helping provide the functionalities of stopping trees from spawning new actors when an actor is already standing on them.</w:t>
+        <w:t xml:space="preserve">The initial plan was to store actors in locations, which would </w:t>
+      </w:r>
+      <w:r>
+        <w:t>enable easy movement between locations, as well as helping provide the functionalities of stopping trees from spawning new actors when an actor is already standing on them.</w:t>
+      </w:r>
+      <w:r>
+        <w:t xml:space="preserve"> This was not done, instead actors’ locations are stored in an array in the </w:t>
+      </w:r>
+      <w:proofErr w:type="spellStart"/>
+      <w:r>
+        <w:t>GameMap</w:t>
+      </w:r>
+      <w:proofErr w:type="spellEnd"/>
+      <w:r>
+        <w:t>. Using this, the actors can be easily</w:t>
+      </w:r>
+      <w:r>
+        <w:t xml:space="preserve"> </w:t>
+      </w:r>
+      <w:r>
+        <w:t>moved between locations, and locations are given the ability to check if an actor is there, which is used to determine whether trees can use their spawning abilities.</w:t>
       </w:r>
     </w:p>
     <w:p>
@@ -742,7 +786,7 @@
 </file>
 
 <file path=word/numbering.xml><?xml version="1.0" encoding="utf-8"?>
-<w:numbering xmlns:wpc="http://schemas.microsoft.com/office/word/2010/wordprocessingCanvas" xmlns:cx="http://schemas.microsoft.com/office/drawing/2014/chartex" xmlns:cx1="http://schemas.microsoft.com/office/drawing/2015/9/8/chartex" xmlns:cx2="http://schemas.microsoft.com/office/drawing/2015/10/21/chartex" xmlns:cx3="http://schemas.microsoft.com/office/drawing/2016/5/9/chartex" xmlns:cx4="http://schemas.microsoft.com/office/drawing/2016/5/10/chartex" xmlns:cx5="http://schemas.microsoft.com/office/drawing/2016/5/11/chartex" xmlns:cx6="http://schemas.microsoft.com/office/drawing/2016/5/12/chartex" xmlns:cx7="http://schemas.microsoft.com/office/drawing/2016/5/13/chartex" xmlns:cx8="http://schemas.microsoft.com/office/drawing/2016/5/14/chartex" xmlns:mc="http://schemas.openxmlformats.org/markup-compatibility/2006" xmlns:aink="http://schemas.microsoft.com/office/drawing/2016/ink" xmlns:am3d="http://schemas.microsoft.com/office/drawing/2017/model3d" xmlns:o="urn:schemas-microsoft-com:office:office" xmlns:oel="http://schemas.microsoft.com/office/2019/extlst" xmlns:r="http://schemas.openxmlformats.org/officeDocument/2006/relationships" xmlns:m="http://schemas.openxmlformats.org/officeDocument/2006/math" xmlns:v="urn:schemas-microsoft-com:vml" xmlns:wp14="http://schemas.microsoft.com/office/word/2010/wordprocessingDrawing" xmlns:wp="http://schemas.openxmlformats.org/drawingml/2006/wordprocessingDrawing" xmlns:w10="urn:schemas-microsoft-com:office:word" xmlns:w="http://schemas.openxmlformats.org/wordprocessingml/2006/main" xmlns:w14="http://schemas.microsoft.com/office/word/2010/wordml" xmlns:w15="http://schemas.microsoft.com/office/word/2012/wordml" xmlns:w16cex="http://schemas.microsoft.com/office/word/2018/wordml/cex" xmlns:w16cid="http://schemas.microsoft.com/office/word/2016/wordml/cid" xmlns:w16="http://schemas.microsoft.com/office/word/2018/wordml" xmlns:w16sdtdh="http://schemas.microsoft.com/office/word/2020/wordml/sdtdatahash" xmlns:w16se="http://schemas.microsoft.com/office/word/2015/wordml/symex" xmlns:wpg="http://schemas.microsoft.com/office/word/2010/wordprocessingGroup" xmlns:wpi="http://schemas.microsoft.com/office/word/2010/wordprocessingInk" xmlns:wne="http://schemas.microsoft.com/office/word/2006/wordml" xmlns:wps="http://schemas.microsoft.com/office/word/2010/wordprocessingShape" mc:Ignorable="w14 w15 w16se w16cid w16 w16cex w16sdtdh wp14">
+<w:numbering xmlns:wpc="http://schemas.microsoft.com/office/word/2010/wordprocessingCanvas" xmlns:cx="http://schemas.microsoft.com/office/drawing/2014/chartex" xmlns:cx1="http://schemas.microsoft.com/office/drawing/2015/9/8/chartex" xmlns:cx2="http://schemas.microsoft.com/office/drawing/2015/10/21/chartex" xmlns:cx3="http://schemas.microsoft.com/office/drawing/2016/5/9/chartex" xmlns:cx4="http://schemas.microsoft.com/office/drawing/2016/5/10/chartex" xmlns:cx5="http://schemas.microsoft.com/office/drawing/2016/5/11/chartex" xmlns:cx6="http://schemas.microsoft.com/office/drawing/2016/5/12/chartex" xmlns:cx7="http://schemas.microsoft.com/office/drawing/2016/5/13/chartex" xmlns:cx8="http://schemas.microsoft.com/office/drawing/2016/5/14/chartex" xmlns:mc="http://schemas.openxmlformats.org/markup-compatibility/2006" xmlns:aink="http://schemas.microsoft.com/office/drawing/2016/ink" xmlns:am3d="http://schemas.microsoft.com/office/drawing/2017/model3d" xmlns:o="urn:schemas-microsoft-com:office:office" xmlns:r="http://schemas.openxmlformats.org/officeDocument/2006/relationships" xmlns:m="http://schemas.openxmlformats.org/officeDocument/2006/math" xmlns:v="urn:schemas-microsoft-com:vml" xmlns:wp14="http://schemas.microsoft.com/office/word/2010/wordprocessingDrawing" xmlns:wp="http://schemas.openxmlformats.org/drawingml/2006/wordprocessingDrawing" xmlns:w10="urn:schemas-microsoft-com:office:word" xmlns:w="http://schemas.openxmlformats.org/wordprocessingml/2006/main" xmlns:w14="http://schemas.microsoft.com/office/word/2010/wordml" xmlns:w15="http://schemas.microsoft.com/office/word/2012/wordml" xmlns:w16cex="http://schemas.microsoft.com/office/word/2018/wordml/cex" xmlns:w16cid="http://schemas.microsoft.com/office/word/2016/wordml/cid" xmlns:w16="http://schemas.microsoft.com/office/word/2018/wordml" xmlns:w16sdtdh="http://schemas.microsoft.com/office/word/2020/wordml/sdtdatahash" xmlns:w16se="http://schemas.microsoft.com/office/word/2015/wordml/symex" xmlns:wpg="http://schemas.microsoft.com/office/word/2010/wordprocessingGroup" xmlns:wpi="http://schemas.microsoft.com/office/word/2010/wordprocessingInk" xmlns:wne="http://schemas.microsoft.com/office/word/2006/wordml" xmlns:wps="http://schemas.microsoft.com/office/word/2010/wordprocessingShape" mc:Ignorable="w14 w15 w16se w16cid w16 w16cex w16sdtdh wp14">
   <w:abstractNum w:abstractNumId="0" w15:restartNumberingAfterBreak="0">
     <w:nsid w:val="10B47410"/>
     <w:multiLevelType w:val="hybridMultilevel"/>

</xml_diff>